<commit_message>
Proof reading done with kmom10, rapport. Done with kmom10.
</commit_message>
<xml_diff>
--- a/docs/devops/Kmom10 - Rapport.docx
+++ b/docs/devops/Kmom10 - Rapport.docx
@@ -57,30 +57,21 @@
         <w:jc w:val="center"/>
         <w:rPr>
           <w:szCs w:val="18"/>
-          <w:lang w:val="en-US"/>
-        </w:rPr>
-      </w:pPr>
-      <w:proofErr w:type="spellStart"/>
+          <w:lang w:val="sv-SE"/>
+        </w:rPr>
+      </w:pPr>
       <w:r>
         <w:rPr>
           <w:szCs w:val="18"/>
-          <w:lang w:val="en-US"/>
-        </w:rPr>
-        <w:t>Krystian</w:t>
-      </w:r>
-      <w:proofErr w:type="spellEnd"/>
+          <w:lang w:val="sv-SE"/>
+        </w:rPr>
+        <w:t xml:space="preserve">Krystian </w:t>
+      </w:r>
+      <w:proofErr w:type="spellStart"/>
       <w:r>
         <w:rPr>
           <w:szCs w:val="18"/>
-          <w:lang w:val="en-US"/>
-        </w:rPr>
-        <w:t xml:space="preserve"> </w:t>
-      </w:r>
-      <w:proofErr w:type="spellStart"/>
-      <w:r>
-        <w:rPr>
-          <w:szCs w:val="18"/>
-          <w:lang w:val="en-US"/>
+          <w:lang w:val="sv-SE"/>
         </w:rPr>
         <w:t>Manczak</w:t>
       </w:r>
@@ -269,14 +260,7 @@
           <w:b/>
           <w:lang w:val="sv-SE"/>
         </w:rPr>
-        <w:t>O</w:t>
-      </w:r>
-      <w:r>
-        <w:rPr>
-          <w:b/>
-          <w:lang w:val="sv-SE"/>
-        </w:rPr>
-        <w:t>p</w:t>
+        <w:t>Op</w:t>
       </w:r>
       <w:r>
         <w:rPr>
@@ -628,19 +612,7 @@
         <w:rPr>
           <w:lang w:val="sv-SE"/>
         </w:rPr>
-        <w:t xml:space="preserve"> pra</w:t>
-      </w:r>
-      <w:r>
-        <w:rPr>
-          <w:lang w:val="sv-SE"/>
-        </w:rPr>
-        <w:t>k</w:t>
-      </w:r>
-      <w:r>
-        <w:rPr>
-          <w:lang w:val="sv-SE"/>
-        </w:rPr>
-        <w:t>tiskt</w:t>
+        <w:t xml:space="preserve"> praktiskt</w:t>
       </w:r>
     </w:p>
     <w:p>
@@ -676,8 +648,6 @@
           <w:cols w:space="475"/>
         </w:sectPr>
       </w:pPr>
-      <w:bookmarkStart w:id="0" w:name="_GoBack"/>
-      <w:bookmarkEnd w:id="0"/>
     </w:p>
     <w:p>
       <w:pPr>
@@ -722,19 +692,7 @@
         <w:rPr>
           <w:lang w:val="sv-SE"/>
         </w:rPr>
-        <w:t>ning i mo</w:t>
-      </w:r>
-      <w:r>
-        <w:rPr>
-          <w:lang w:val="sv-SE"/>
-        </w:rPr>
-        <w:t>l</w:t>
-      </w:r>
-      <w:r>
-        <w:rPr>
-          <w:lang w:val="sv-SE"/>
-        </w:rPr>
-        <w:t>net</w:t>
+        <w:t>ning i molnet</w:t>
       </w:r>
       <w:r>
         <w:rPr>
@@ -809,11 +767,157 @@
           <w:lang w:val="sv-SE"/>
         </w:rPr>
       </w:pPr>
-      <w:r>
-        <w:rPr>
-          <w:lang w:val="sv-SE"/>
-        </w:rPr>
-        <w:t xml:space="preserve">Enligt “A Survey </w:t>
+      <w:proofErr w:type="spellStart"/>
+      <w:r>
+        <w:rPr>
+          <w:lang w:val="en-US"/>
+        </w:rPr>
+        <w:t>Enligt</w:t>
+      </w:r>
+      <w:proofErr w:type="spellEnd"/>
+      <w:r>
+        <w:rPr>
+          <w:lang w:val="en-US"/>
+        </w:rPr>
+        <w:t xml:space="preserve"> “A Survey of DevOps Concepts and Challenges” </w:t>
+      </w:r>
+      <w:proofErr w:type="spellStart"/>
+      <w:r>
+        <w:rPr>
+          <w:lang w:val="en-US"/>
+        </w:rPr>
+        <w:t>skriver</w:t>
+      </w:r>
+      <w:proofErr w:type="spellEnd"/>
+      <w:r>
+        <w:rPr>
+          <w:lang w:val="en-US"/>
+        </w:rPr>
+        <w:t xml:space="preserve"> </w:t>
+      </w:r>
+      <w:proofErr w:type="spellStart"/>
+      <w:r>
+        <w:rPr>
+          <w:lang w:val="en-US"/>
+        </w:rPr>
+        <w:t>dem</w:t>
+      </w:r>
+      <w:proofErr w:type="spellEnd"/>
+      <w:r>
+        <w:rPr>
+          <w:lang w:val="en-US"/>
+        </w:rPr>
+        <w:t xml:space="preserve"> “</w:t>
+      </w:r>
+      <w:proofErr w:type="spellStart"/>
+      <w:r>
+        <w:rPr>
+          <w:lang w:val="en-US"/>
+        </w:rPr>
+        <w:t>DevOpsis</w:t>
+      </w:r>
+      <w:proofErr w:type="spellEnd"/>
+      <w:r>
+        <w:rPr>
+          <w:lang w:val="en-US"/>
+        </w:rPr>
+        <w:t xml:space="preserve"> [sic] a collaborative and multi</w:t>
+      </w:r>
+      <w:r>
+        <w:rPr>
+          <w:lang w:val="en-US"/>
+        </w:rPr>
+        <w:t>di</w:t>
+      </w:r>
+      <w:r>
+        <w:rPr>
+          <w:lang w:val="en-US"/>
+        </w:rPr>
+        <w:t>s</w:t>
+      </w:r>
+      <w:r>
+        <w:rPr>
+          <w:lang w:val="en-US"/>
+        </w:rPr>
+        <w:t>ciplinary organizational effort to automate continuous d</w:t>
+      </w:r>
+      <w:r>
+        <w:rPr>
+          <w:lang w:val="en-US"/>
+        </w:rPr>
+        <w:t>e</w:t>
+      </w:r>
+      <w:r>
+        <w:rPr>
+          <w:lang w:val="en-US"/>
+        </w:rPr>
+        <w:t>livery of new software updates while guaranteeing their correctness and reliability.”</w:t>
+      </w:r>
+      <w:r>
+        <w:rPr>
+          <w:lang w:val="en-US"/>
+        </w:rPr>
+        <w:t xml:space="preserve"> </w:t>
+      </w:r>
+      <w:r>
+        <w:rPr>
+          <w:lang w:val="sv-SE"/>
+        </w:rPr>
+        <w:t>[1]</w:t>
+      </w:r>
+      <w:r>
+        <w:rPr>
+          <w:lang w:val="sv-SE"/>
+        </w:rPr>
+        <w:t xml:space="preserve"> </w:t>
+      </w:r>
+      <w:proofErr w:type="spellStart"/>
+      <w:r>
+        <w:rPr>
+          <w:lang w:val="sv-SE"/>
+        </w:rPr>
+        <w:t>DevOps</w:t>
+      </w:r>
+      <w:proofErr w:type="spellEnd"/>
+      <w:r>
+        <w:rPr>
+          <w:lang w:val="sv-SE"/>
+        </w:rPr>
+        <w:t xml:space="preserve"> är så mycket mer än att jobba på ett visst sätt med ett visst antal verktyg.</w:t>
+      </w:r>
+      <w:r>
+        <w:rPr>
+          <w:lang w:val="sv-SE"/>
+        </w:rPr>
+        <w:t xml:space="preserve"> ”</w:t>
+      </w:r>
+      <w:proofErr w:type="spellStart"/>
+      <w:r>
+        <w:rPr>
+          <w:lang w:val="sv-SE"/>
+        </w:rPr>
+        <w:t>Devops</w:t>
+      </w:r>
+      <w:proofErr w:type="spellEnd"/>
+      <w:r>
+        <w:rPr>
+          <w:lang w:val="sv-SE"/>
+        </w:rPr>
+        <w:t xml:space="preserve"> is a </w:t>
+      </w:r>
+      <w:proofErr w:type="spellStart"/>
+      <w:r>
+        <w:rPr>
+          <w:lang w:val="sv-SE"/>
+        </w:rPr>
+        <w:t>way</w:t>
+      </w:r>
+      <w:proofErr w:type="spellEnd"/>
+      <w:r>
+        <w:rPr>
+          <w:lang w:val="sv-SE"/>
+        </w:rPr>
+        <w:t xml:space="preserve"> </w:t>
       </w:r>
       <w:proofErr w:type="spellStart"/>
       <w:r>
@@ -834,6 +938,134 @@
         <w:rPr>
           <w:lang w:val="sv-SE"/>
         </w:rPr>
+        <w:t>thinking</w:t>
+      </w:r>
+      <w:proofErr w:type="spellEnd"/>
+      <w:r>
+        <w:rPr>
+          <w:lang w:val="sv-SE"/>
+        </w:rPr>
+        <w:t xml:space="preserve"> and a </w:t>
+      </w:r>
+      <w:proofErr w:type="spellStart"/>
+      <w:r>
+        <w:rPr>
+          <w:lang w:val="sv-SE"/>
+        </w:rPr>
+        <w:t>way</w:t>
+      </w:r>
+      <w:proofErr w:type="spellEnd"/>
+      <w:r>
+        <w:rPr>
+          <w:lang w:val="sv-SE"/>
+        </w:rPr>
+        <w:t xml:space="preserve"> </w:t>
+      </w:r>
+      <w:proofErr w:type="spellStart"/>
+      <w:r>
+        <w:rPr>
+          <w:lang w:val="sv-SE"/>
+        </w:rPr>
+        <w:t>of</w:t>
+      </w:r>
+      <w:proofErr w:type="spellEnd"/>
+      <w:r>
+        <w:rPr>
+          <w:lang w:val="sv-SE"/>
+        </w:rPr>
+        <w:t xml:space="preserve"> </w:t>
+      </w:r>
+      <w:proofErr w:type="spellStart"/>
+      <w:r>
+        <w:rPr>
+          <w:lang w:val="sv-SE"/>
+        </w:rPr>
+        <w:t>working</w:t>
+      </w:r>
+      <w:proofErr w:type="spellEnd"/>
+      <w:r>
+        <w:rPr>
+          <w:lang w:val="sv-SE"/>
+        </w:rPr>
+        <w:t xml:space="preserve">. </w:t>
+      </w:r>
+      <w:r>
+        <w:rPr>
+          <w:lang w:val="en-US"/>
+        </w:rPr>
+        <w:t>It is a framework for sharing stories and developing empathy, enabling people and teams to practice their crafts in effe</w:t>
+      </w:r>
+      <w:r>
+        <w:rPr>
+          <w:lang w:val="en-US"/>
+        </w:rPr>
+        <w:t>c</w:t>
+      </w:r>
+      <w:r>
+        <w:rPr>
+          <w:lang w:val="en-US"/>
+        </w:rPr>
+        <w:t xml:space="preserve">tive and lasting ways. It is part of the cultural weave that shapes how we work and why. Many people think about </w:t>
+      </w:r>
+      <w:proofErr w:type="spellStart"/>
+      <w:r>
+        <w:rPr>
+          <w:lang w:val="en-US"/>
+        </w:rPr>
+        <w:t>devops</w:t>
+      </w:r>
+      <w:proofErr w:type="spellEnd"/>
+      <w:r>
+        <w:rPr>
+          <w:lang w:val="en-US"/>
+        </w:rPr>
+        <w:t xml:space="preserve"> as specific tools like Chef or Docker, but tools alone are not </w:t>
+      </w:r>
+      <w:proofErr w:type="spellStart"/>
+      <w:r>
+        <w:rPr>
+          <w:lang w:val="en-US"/>
+        </w:rPr>
+        <w:t>devops</w:t>
+      </w:r>
+      <w:proofErr w:type="spellEnd"/>
+      <w:r>
+        <w:rPr>
+          <w:lang w:val="en-US"/>
+        </w:rPr>
+        <w:t>. What makes tools “</w:t>
+      </w:r>
+      <w:proofErr w:type="spellStart"/>
+      <w:r>
+        <w:rPr>
+          <w:lang w:val="en-US"/>
+        </w:rPr>
+        <w:t>devops</w:t>
+      </w:r>
+      <w:proofErr w:type="spellEnd"/>
+      <w:r>
+        <w:rPr>
+          <w:lang w:val="en-US"/>
+        </w:rPr>
+        <w:t>” is the manner of their use, not fundamental characteristics of the tools themselves.</w:t>
+      </w:r>
+      <w:r>
+        <w:rPr>
+          <w:lang w:val="en-US"/>
+        </w:rPr>
+        <w:t>”</w:t>
+      </w:r>
+      <w:r>
+        <w:rPr>
+          <w:lang w:val="en-US"/>
+        </w:rPr>
+        <w:t xml:space="preserve"> </w:t>
+      </w:r>
+      <w:proofErr w:type="spellStart"/>
+      <w:r>
+        <w:rPr>
+          <w:lang w:val="sv-SE"/>
+        </w:rPr>
         <w:t>DevOps</w:t>
       </w:r>
       <w:proofErr w:type="spellEnd"/>
@@ -841,6 +1073,84 @@
         <w:rPr>
           <w:lang w:val="sv-SE"/>
         </w:rPr>
+        <w:t xml:space="preserve"> är alltså mer än bara ett sätt</w:t>
+      </w:r>
+      <w:r>
+        <w:rPr>
+          <w:lang w:val="sv-SE"/>
+        </w:rPr>
+        <w:t>, en metod</w:t>
+      </w:r>
+      <w:r>
+        <w:rPr>
+          <w:lang w:val="sv-SE"/>
+        </w:rPr>
+        <w:t xml:space="preserve"> att producer</w:t>
+      </w:r>
+      <w:r>
+        <w:rPr>
+          <w:lang w:val="sv-SE"/>
+        </w:rPr>
+        <w:t>a</w:t>
+      </w:r>
+      <w:r>
+        <w:rPr>
+          <w:lang w:val="sv-SE"/>
+        </w:rPr>
+        <w:t xml:space="preserve"> mjukvara </w:t>
+      </w:r>
+      <w:r>
+        <w:rPr>
+          <w:lang w:val="sv-SE"/>
+        </w:rPr>
+        <w:t>efter.</w:t>
+      </w:r>
+      <w:r>
+        <w:rPr>
+          <w:lang w:val="sv-SE"/>
+        </w:rPr>
+        <w:t xml:space="preserve"> ”</w:t>
+      </w:r>
+      <w:proofErr w:type="spellStart"/>
+      <w:r>
+        <w:rPr>
+          <w:lang w:val="sv-SE"/>
+        </w:rPr>
+        <w:t>Devops</w:t>
+      </w:r>
+      <w:proofErr w:type="spellEnd"/>
+      <w:r>
+        <w:rPr>
+          <w:lang w:val="sv-SE"/>
+        </w:rPr>
+        <w:t xml:space="preserve"> is not just </w:t>
+      </w:r>
+      <w:proofErr w:type="spellStart"/>
+      <w:r>
+        <w:rPr>
+          <w:lang w:val="sv-SE"/>
+        </w:rPr>
+        <w:t>another</w:t>
+      </w:r>
+      <w:proofErr w:type="spellEnd"/>
+      <w:r>
+        <w:rPr>
+          <w:lang w:val="sv-SE"/>
+        </w:rPr>
+        <w:t xml:space="preserve"> software </w:t>
+      </w:r>
+      <w:proofErr w:type="spellStart"/>
+      <w:r>
+        <w:rPr>
+          <w:lang w:val="sv-SE"/>
+        </w:rPr>
+        <w:t>development</w:t>
+      </w:r>
+      <w:proofErr w:type="spellEnd"/>
+      <w:r>
+        <w:rPr>
+          <w:lang w:val="sv-SE"/>
+        </w:rPr>
         <w:t xml:space="preserve"> </w:t>
       </w:r>
       <w:proofErr w:type="spellStart"/>
@@ -848,72 +1158,32 @@
         <w:rPr>
           <w:lang w:val="sv-SE"/>
         </w:rPr>
-        <w:t>Concepts</w:t>
-      </w:r>
-      <w:proofErr w:type="spellEnd"/>
-      <w:r>
-        <w:rPr>
-          <w:lang w:val="sv-SE"/>
-        </w:rPr>
-        <w:t xml:space="preserve"> and Challenges” skriver dem “</w:t>
-      </w:r>
-      <w:proofErr w:type="spellStart"/>
-      <w:r>
-        <w:rPr>
-          <w:lang w:val="sv-SE"/>
-        </w:rPr>
-        <w:t>DevOpsis</w:t>
-      </w:r>
-      <w:proofErr w:type="spellEnd"/>
-      <w:r>
-        <w:rPr>
-          <w:lang w:val="sv-SE"/>
-        </w:rPr>
-        <w:t xml:space="preserve"> [sic] a </w:t>
-      </w:r>
-      <w:proofErr w:type="spellStart"/>
-      <w:r>
-        <w:rPr>
-          <w:lang w:val="sv-SE"/>
-        </w:rPr>
-        <w:t>collaborative</w:t>
-      </w:r>
-      <w:proofErr w:type="spellEnd"/>
-      <w:r>
-        <w:rPr>
-          <w:lang w:val="sv-SE"/>
-        </w:rPr>
-        <w:t xml:space="preserve"> and multi</w:t>
-      </w:r>
-      <w:r>
-        <w:rPr>
-          <w:lang w:val="en-US"/>
-        </w:rPr>
-        <w:t>di</w:t>
-      </w:r>
-      <w:r>
-        <w:rPr>
-          <w:lang w:val="en-US"/>
-        </w:rPr>
-        <w:t>s</w:t>
-      </w:r>
-      <w:r>
-        <w:rPr>
-          <w:lang w:val="en-US"/>
-        </w:rPr>
-        <w:t>ciplinary organizational effort to automate continuous d</w:t>
-      </w:r>
-      <w:r>
-        <w:rPr>
-          <w:lang w:val="en-US"/>
-        </w:rPr>
-        <w:t>e</w:t>
-      </w:r>
-      <w:r>
-        <w:rPr>
-          <w:lang w:val="en-US"/>
-        </w:rPr>
-        <w:t>livery of new software updates while guaranteeing their correctness and reli</w:t>
+        <w:t>methodology</w:t>
+      </w:r>
+      <w:proofErr w:type="spellEnd"/>
+      <w:r>
+        <w:rPr>
+          <w:lang w:val="sv-SE"/>
+        </w:rPr>
+        <w:t xml:space="preserve">. </w:t>
+      </w:r>
+      <w:r>
+        <w:rPr>
+          <w:lang w:val="en-US"/>
+        </w:rPr>
+        <w:t>Although it is related to and even influenced by software development methodologies like Agile or XP, and its practices can i</w:t>
+      </w:r>
+      <w:r>
+        <w:rPr>
+          <w:lang w:val="en-US"/>
+        </w:rPr>
+        <w:t>n</w:t>
+      </w:r>
+      <w:r>
+        <w:rPr>
+          <w:lang w:val="en-US"/>
+        </w:rPr>
+        <w:t>clude software development methods, or features like infr</w:t>
       </w:r>
       <w:r>
         <w:rPr>
@@ -925,161 +1195,14 @@
         <w:rPr>
           <w:lang w:val="en-US"/>
         </w:rPr>
-        <w:t>bility.”</w:t>
-      </w:r>
-      <w:r>
-        <w:rPr>
-          <w:lang w:val="en-US"/>
-        </w:rPr>
-        <w:t xml:space="preserve"> </w:t>
-      </w:r>
-      <w:r>
-        <w:rPr>
-          <w:lang w:val="sv-SE"/>
-        </w:rPr>
-        <w:t>[1]</w:t>
-      </w:r>
-      <w:r>
-        <w:rPr>
-          <w:lang w:val="sv-SE"/>
-        </w:rPr>
-        <w:t xml:space="preserve"> </w:t>
-      </w:r>
-      <w:proofErr w:type="spellStart"/>
-      <w:r>
-        <w:rPr>
-          <w:lang w:val="sv-SE"/>
-        </w:rPr>
-        <w:t>DevOps</w:t>
-      </w:r>
-      <w:proofErr w:type="spellEnd"/>
-      <w:r>
-        <w:rPr>
-          <w:lang w:val="sv-SE"/>
-        </w:rPr>
-        <w:t xml:space="preserve"> är så mycket mer än att jobba på ett visst sätt med ett visst antal verktyg.</w:t>
-      </w:r>
-      <w:r>
-        <w:rPr>
-          <w:lang w:val="sv-SE"/>
-        </w:rPr>
-        <w:t xml:space="preserve"> ”</w:t>
-      </w:r>
-      <w:proofErr w:type="spellStart"/>
-      <w:r>
-        <w:rPr>
-          <w:lang w:val="sv-SE"/>
-        </w:rPr>
-        <w:t>Devops</w:t>
-      </w:r>
-      <w:proofErr w:type="spellEnd"/>
-      <w:r>
-        <w:rPr>
-          <w:lang w:val="sv-SE"/>
-        </w:rPr>
-        <w:t xml:space="preserve"> is a </w:t>
-      </w:r>
-      <w:proofErr w:type="spellStart"/>
-      <w:r>
-        <w:rPr>
-          <w:lang w:val="sv-SE"/>
-        </w:rPr>
-        <w:t>way</w:t>
-      </w:r>
-      <w:proofErr w:type="spellEnd"/>
-      <w:r>
-        <w:rPr>
-          <w:lang w:val="sv-SE"/>
-        </w:rPr>
-        <w:t xml:space="preserve"> </w:t>
-      </w:r>
-      <w:proofErr w:type="spellStart"/>
-      <w:r>
-        <w:rPr>
-          <w:lang w:val="sv-SE"/>
-        </w:rPr>
-        <w:t>of</w:t>
-      </w:r>
-      <w:proofErr w:type="spellEnd"/>
-      <w:r>
-        <w:rPr>
-          <w:lang w:val="sv-SE"/>
-        </w:rPr>
-        <w:t xml:space="preserve"> </w:t>
-      </w:r>
-      <w:proofErr w:type="spellStart"/>
-      <w:r>
-        <w:rPr>
-          <w:lang w:val="sv-SE"/>
-        </w:rPr>
-        <w:t>thinking</w:t>
-      </w:r>
-      <w:proofErr w:type="spellEnd"/>
-      <w:r>
-        <w:rPr>
-          <w:lang w:val="sv-SE"/>
-        </w:rPr>
-        <w:t xml:space="preserve"> and a </w:t>
-      </w:r>
-      <w:proofErr w:type="spellStart"/>
-      <w:r>
-        <w:rPr>
-          <w:lang w:val="sv-SE"/>
-        </w:rPr>
-        <w:t>way</w:t>
-      </w:r>
-      <w:proofErr w:type="spellEnd"/>
-      <w:r>
-        <w:rPr>
-          <w:lang w:val="sv-SE"/>
-        </w:rPr>
-        <w:t xml:space="preserve"> </w:t>
-      </w:r>
-      <w:proofErr w:type="spellStart"/>
-      <w:r>
-        <w:rPr>
-          <w:lang w:val="sv-SE"/>
-        </w:rPr>
-        <w:t>of</w:t>
-      </w:r>
-      <w:proofErr w:type="spellEnd"/>
-      <w:r>
-        <w:rPr>
-          <w:lang w:val="sv-SE"/>
-        </w:rPr>
-        <w:t xml:space="preserve"> </w:t>
-      </w:r>
-      <w:proofErr w:type="spellStart"/>
-      <w:r>
-        <w:rPr>
-          <w:lang w:val="sv-SE"/>
-        </w:rPr>
-        <w:t>working</w:t>
-      </w:r>
-      <w:proofErr w:type="spellEnd"/>
-      <w:r>
-        <w:rPr>
-          <w:lang w:val="sv-SE"/>
-        </w:rPr>
-        <w:t xml:space="preserve">. </w:t>
-      </w:r>
-      <w:r>
-        <w:rPr>
-          <w:lang w:val="en-US"/>
-        </w:rPr>
-        <w:t>It is a framework for sharing stories and developing empathy, enabling people and teams to practice their crafts in effe</w:t>
-      </w:r>
-      <w:r>
-        <w:rPr>
-          <w:lang w:val="en-US"/>
-        </w:rPr>
-        <w:t>c</w:t>
-      </w:r>
-      <w:r>
-        <w:rPr>
-          <w:lang w:val="en-US"/>
-        </w:rPr>
-        <w:t xml:space="preserve">tive and lasting ways. It is part of the cultural weave that shapes how we work and why. Many people think about </w:t>
+        <w:t xml:space="preserve">structure automation and continuous delivery, it is much more than just the sum of these parts. </w:t>
+      </w:r>
+      <w:proofErr w:type="gramStart"/>
+      <w:r>
+        <w:rPr>
+          <w:lang w:val="en-US"/>
+        </w:rPr>
+        <w:t xml:space="preserve">While these concepts are related and may be frequently seen in </w:t>
       </w:r>
       <w:proofErr w:type="spellStart"/>
       <w:r>
@@ -1093,171 +1216,7 @@
         <w:rPr>
           <w:lang w:val="en-US"/>
         </w:rPr>
-        <w:t xml:space="preserve"> as specific tools like Chef or Docker, but tools alone are not </w:t>
-      </w:r>
-      <w:proofErr w:type="spellStart"/>
-      <w:r>
-        <w:rPr>
-          <w:lang w:val="en-US"/>
-        </w:rPr>
-        <w:t>devops</w:t>
-      </w:r>
-      <w:proofErr w:type="spellEnd"/>
-      <w:r>
-        <w:rPr>
-          <w:lang w:val="en-US"/>
-        </w:rPr>
-        <w:t>. What makes tools “</w:t>
-      </w:r>
-      <w:proofErr w:type="spellStart"/>
-      <w:r>
-        <w:rPr>
-          <w:lang w:val="en-US"/>
-        </w:rPr>
-        <w:t>devops</w:t>
-      </w:r>
-      <w:proofErr w:type="spellEnd"/>
-      <w:r>
-        <w:rPr>
-          <w:lang w:val="en-US"/>
-        </w:rPr>
-        <w:t>” is the manner of their use, not fundamental characteristics of the tools themselves.</w:t>
-      </w:r>
-      <w:r>
-        <w:rPr>
-          <w:lang w:val="en-US"/>
-        </w:rPr>
-        <w:t>”</w:t>
-      </w:r>
-      <w:r>
-        <w:rPr>
-          <w:lang w:val="en-US"/>
-        </w:rPr>
-        <w:t xml:space="preserve"> </w:t>
-      </w:r>
-      <w:proofErr w:type="spellStart"/>
-      <w:r>
-        <w:rPr>
-          <w:lang w:val="sv-SE"/>
-        </w:rPr>
-        <w:t>DevOps</w:t>
-      </w:r>
-      <w:proofErr w:type="spellEnd"/>
-      <w:r>
-        <w:rPr>
-          <w:lang w:val="sv-SE"/>
-        </w:rPr>
-        <w:t xml:space="preserve"> är alltså mer än bara ett sätt</w:t>
-      </w:r>
-      <w:r>
-        <w:rPr>
-          <w:lang w:val="sv-SE"/>
-        </w:rPr>
-        <w:t>, en metod</w:t>
-      </w:r>
-      <w:r>
-        <w:rPr>
-          <w:lang w:val="sv-SE"/>
-        </w:rPr>
-        <w:t xml:space="preserve"> att pr</w:t>
-      </w:r>
-      <w:r>
-        <w:rPr>
-          <w:lang w:val="sv-SE"/>
-        </w:rPr>
-        <w:t>o</w:t>
-      </w:r>
-      <w:r>
-        <w:rPr>
-          <w:lang w:val="sv-SE"/>
-        </w:rPr>
-        <w:t>ducer</w:t>
-      </w:r>
-      <w:r>
-        <w:rPr>
-          <w:lang w:val="sv-SE"/>
-        </w:rPr>
-        <w:t>a</w:t>
-      </w:r>
-      <w:r>
-        <w:rPr>
-          <w:lang w:val="sv-SE"/>
-        </w:rPr>
-        <w:t xml:space="preserve"> mjukvara </w:t>
-      </w:r>
-      <w:r>
-        <w:rPr>
-          <w:lang w:val="sv-SE"/>
-        </w:rPr>
-        <w:t>efter.</w:t>
-      </w:r>
-      <w:r>
-        <w:rPr>
-          <w:lang w:val="sv-SE"/>
-        </w:rPr>
-        <w:t xml:space="preserve"> ”</w:t>
-      </w:r>
-      <w:proofErr w:type="spellStart"/>
-      <w:r>
-        <w:rPr>
-          <w:lang w:val="sv-SE"/>
-        </w:rPr>
-        <w:t>Devops</w:t>
-      </w:r>
-      <w:proofErr w:type="spellEnd"/>
-      <w:r>
-        <w:rPr>
-          <w:lang w:val="sv-SE"/>
-        </w:rPr>
-        <w:t xml:space="preserve"> is not just </w:t>
-      </w:r>
-      <w:proofErr w:type="spellStart"/>
-      <w:r>
-        <w:rPr>
-          <w:lang w:val="sv-SE"/>
-        </w:rPr>
-        <w:t>another</w:t>
-      </w:r>
-      <w:proofErr w:type="spellEnd"/>
-      <w:r>
-        <w:rPr>
-          <w:lang w:val="sv-SE"/>
-        </w:rPr>
-        <w:t xml:space="preserve"> software </w:t>
-      </w:r>
-      <w:proofErr w:type="spellStart"/>
-      <w:r>
-        <w:rPr>
-          <w:lang w:val="sv-SE"/>
-        </w:rPr>
-        <w:t>development</w:t>
-      </w:r>
-      <w:proofErr w:type="spellEnd"/>
-      <w:r>
-        <w:rPr>
-          <w:lang w:val="sv-SE"/>
-        </w:rPr>
-        <w:t xml:space="preserve"> </w:t>
-      </w:r>
-      <w:proofErr w:type="spellStart"/>
-      <w:r>
-        <w:rPr>
-          <w:lang w:val="sv-SE"/>
-        </w:rPr>
-        <w:t>methodology</w:t>
-      </w:r>
-      <w:proofErr w:type="spellEnd"/>
-      <w:r>
-        <w:rPr>
-          <w:lang w:val="sv-SE"/>
-        </w:rPr>
-        <w:t xml:space="preserve">. </w:t>
-      </w:r>
-      <w:r>
-        <w:rPr>
-          <w:lang w:val="en-US"/>
-        </w:rPr>
-        <w:t>Although it is related to and even influenced by software development methodologies like Agile or XP, and its practices can i</w:t>
+        <w:t xml:space="preserve"> enviro</w:t>
       </w:r>
       <w:r>
         <w:rPr>
@@ -1269,64 +1228,7 @@
         <w:rPr>
           <w:lang w:val="en-US"/>
         </w:rPr>
-        <w:t>clude software development methods, or features like infr</w:t>
-      </w:r>
-      <w:r>
-        <w:rPr>
-          <w:lang w:val="en-US"/>
-        </w:rPr>
-        <w:t>a</w:t>
-      </w:r>
-      <w:r>
-        <w:rPr>
-          <w:lang w:val="en-US"/>
-        </w:rPr>
-        <w:t xml:space="preserve">structure automation and continuous delivery, it is much more than just the sum of these parts. </w:t>
-      </w:r>
-      <w:proofErr w:type="gramStart"/>
-      <w:r>
-        <w:rPr>
-          <w:lang w:val="en-US"/>
-        </w:rPr>
-        <w:t xml:space="preserve">While these concepts are related and may be frequently seen in </w:t>
-      </w:r>
-      <w:proofErr w:type="spellStart"/>
-      <w:r>
-        <w:rPr>
-          <w:lang w:val="en-US"/>
-        </w:rPr>
-        <w:t>devops</w:t>
-      </w:r>
-      <w:proofErr w:type="spellEnd"/>
-      <w:r>
-        <w:rPr>
-          <w:lang w:val="en-US"/>
-        </w:rPr>
-        <w:t xml:space="preserve"> enviro</w:t>
-      </w:r>
-      <w:r>
-        <w:rPr>
-          <w:lang w:val="en-US"/>
-        </w:rPr>
-        <w:t>n</w:t>
-      </w:r>
-      <w:r>
-        <w:rPr>
-          <w:lang w:val="en-US"/>
-        </w:rPr>
-        <w:t>ments, focusing solely on them misses the bi</w:t>
-      </w:r>
-      <w:r>
-        <w:rPr>
-          <w:lang w:val="en-US"/>
-        </w:rPr>
-        <w:t>g</w:t>
-      </w:r>
-      <w:r>
-        <w:rPr>
-          <w:lang w:val="en-US"/>
-        </w:rPr>
-        <w:t xml:space="preserve">ger picture—the cultural and interpersonal aspects that give </w:t>
+        <w:t xml:space="preserve">ments, focusing solely on them misses the bigger picture—the cultural and interpersonal aspects that give </w:t>
       </w:r>
       <w:proofErr w:type="spellStart"/>
       <w:r>
@@ -1450,19 +1352,7 @@
         <w:rPr>
           <w:lang w:val="sv-SE"/>
         </w:rPr>
-        <w:t>Datorer reflekterar människors gärningar genom vad vi programmerar datorer till att göra. Vi använder datorer för att u</w:t>
-      </w:r>
-      <w:r>
-        <w:rPr>
-          <w:lang w:val="sv-SE"/>
-        </w:rPr>
-        <w:t>n</w:t>
-      </w:r>
-      <w:r>
-        <w:rPr>
-          <w:lang w:val="sv-SE"/>
-        </w:rPr>
-        <w:t xml:space="preserve">derlätta vår vardag. På samma sätt har </w:t>
+        <w:t xml:space="preserve">Datorer reflekterar människors gärningar genom vad vi programmerar datorer till att göra. Vi använder datorer för att underlätta vår vardag. På samma sätt har </w:t>
       </w:r>
       <w:proofErr w:type="spellStart"/>
       <w:r>
@@ -1648,31 +1538,7 @@
         <w:rPr>
           <w:lang w:val="en-US"/>
         </w:rPr>
-        <w:t>pendently, understanding that DevOps resulted from a broad stroke of movements, a phenomenon described by John Willis (one of the co-authors of this book) as the “convergence of DevOps,” shows an ama</w:t>
-      </w:r>
-      <w:r>
-        <w:rPr>
-          <w:lang w:val="en-US"/>
-        </w:rPr>
-        <w:t>z</w:t>
-      </w:r>
-      <w:r>
-        <w:rPr>
-          <w:lang w:val="en-US"/>
-        </w:rPr>
-        <w:t>ing progression of thinking and improbable connections. There are decades of lessons learned from manufacturing, high reli</w:t>
-      </w:r>
-      <w:r>
-        <w:rPr>
-          <w:lang w:val="en-US"/>
-        </w:rPr>
-        <w:t>a</w:t>
-      </w:r>
-      <w:r>
-        <w:rPr>
-          <w:lang w:val="en-US"/>
-        </w:rPr>
-        <w:t xml:space="preserve">bility organization, high-trust management models, and others </w:t>
+        <w:t xml:space="preserve">pendently, understanding that DevOps resulted from a broad stroke of movements, a phenomenon described by John Willis (one of the co-authors of this book) as the “convergence of DevOps,” shows an amazing progression of thinking and improbable connections. There are decades of lessons learned from manufacturing, high reliability organization, high-trust management models, and others </w:t>
       </w:r>
       <w:r>
         <w:rPr>
@@ -1880,19 +1746,7 @@
         <w:rPr>
           <w:lang w:val="en-US"/>
         </w:rPr>
-        <w:t>zations, safety culture, human factors, and many others. Other valuable contexts that DevOps draws from i</w:t>
-      </w:r>
-      <w:r>
-        <w:rPr>
-          <w:lang w:val="en-US"/>
-        </w:rPr>
-        <w:t>n</w:t>
-      </w:r>
-      <w:r>
-        <w:rPr>
-          <w:lang w:val="en-US"/>
-        </w:rPr>
-        <w:t>clude high-trust management cultures, servant leadership, and organizational change management.”</w:t>
+        <w:t>zations, safety culture, human factors, and many others. Other valuable contexts that DevOps draws from include high-trust management cultures, servant leadership, and organizational change management.”</w:t>
       </w:r>
       <w:r>
         <w:rPr>
@@ -2473,19 +2327,7 @@
         <w:rPr>
           <w:lang w:val="en-US"/>
         </w:rPr>
-        <w:t xml:space="preserve"> ”In DevOps, we typically define our tec</w:t>
-      </w:r>
-      <w:r>
-        <w:rPr>
-          <w:lang w:val="en-US"/>
-        </w:rPr>
-        <w:t>h</w:t>
-      </w:r>
-      <w:r>
-        <w:rPr>
-          <w:lang w:val="en-US"/>
-        </w:rPr>
-        <w:t>nology value stream as the process required to convert a business hypothesis into a technology-enabled service that delivers value to the customer.”</w:t>
+        <w:t xml:space="preserve"> ”In DevOps, we typically define our technology value stream as the process required to convert a business hypothesis into a technology-enabled service that delivers value to the customer.”</w:t>
       </w:r>
       <w:r>
         <w:rPr>
@@ -2511,19 +2353,7 @@
         <w:rPr>
           <w:lang w:val="sv-SE"/>
         </w:rPr>
-        <w:t xml:space="preserve"> eller iterativ pr</w:t>
-      </w:r>
-      <w:r>
-        <w:rPr>
-          <w:lang w:val="sv-SE"/>
-        </w:rPr>
-        <w:t>o</w:t>
-      </w:r>
-      <w:r>
-        <w:rPr>
-          <w:lang w:val="sv-SE"/>
-        </w:rPr>
-        <w:t>cess</w:t>
+        <w:t xml:space="preserve"> eller iterativ process</w:t>
       </w:r>
       <w:r>
         <w:rPr>
@@ -2541,19 +2371,7 @@
         <w:rPr>
           <w:lang w:val="sv-SE"/>
         </w:rPr>
-        <w:t>kationen i ett byggsystem som bygger om appl</w:t>
-      </w:r>
-      <w:r>
-        <w:rPr>
-          <w:lang w:val="sv-SE"/>
-        </w:rPr>
-        <w:t>i</w:t>
-      </w:r>
-      <w:r>
-        <w:rPr>
-          <w:lang w:val="sv-SE"/>
-        </w:rPr>
-        <w:t>kationen för att se att alla komponenter samarbetar, och testerna</w:t>
+        <w:t>kationen i ett byggsystem som bygger om applikationen för att se att alla komponenter samarbetar, och testerna</w:t>
       </w:r>
       <w:r>
         <w:rPr>
@@ -2725,7 +2543,7 @@
     <w:p>
       <w:pPr>
         <w:rPr>
-          <w:lang w:val="en-US"/>
+          <w:lang w:val="sv-SE"/>
         </w:rPr>
       </w:pPr>
       <w:r>
@@ -2753,19 +2571,7 @@
         <w:rPr>
           <w:lang w:val="sv-SE"/>
         </w:rPr>
-        <w:t xml:space="preserve"> innefattar flera steg, från utveckling och test till produktion. Man brukar följa en procedur när man utvec</w:t>
-      </w:r>
-      <w:r>
-        <w:rPr>
-          <w:lang w:val="sv-SE"/>
-        </w:rPr>
-        <w:t>k</w:t>
-      </w:r>
-      <w:r>
-        <w:rPr>
-          <w:lang w:val="sv-SE"/>
-        </w:rPr>
-        <w:t>lar mjukvara, även känt på engelska som ”</w:t>
+        <w:t xml:space="preserve"> innefattar flera steg, från utveckling och test till produktion. Man brukar följa en procedur när man utvecklar mjukvara, även känt på engelska som ”</w:t>
       </w:r>
       <w:r>
         <w:rPr>
@@ -3043,7 +2849,13 @@
         <w:rPr>
           <w:lang w:val="en-US"/>
         </w:rPr>
-        <w:t xml:space="preserve"> [7]</w:t>
+        <w:t xml:space="preserve"> </w:t>
+      </w:r>
+      <w:r>
+        <w:rPr>
+          <w:lang w:val="sv-SE"/>
+        </w:rPr>
+        <w:t>[7]</w:t>
       </w:r>
     </w:p>
     <w:p>
@@ -3595,19 +3407,7 @@
         <w:rPr>
           <w:lang w:val="sv-SE"/>
         </w:rPr>
-        <w:t xml:space="preserve"> med en viss funktion som gått igenom de lokala testerna, vill man gärna se hur impl</w:t>
-      </w:r>
-      <w:r>
-        <w:rPr>
-          <w:lang w:val="sv-SE"/>
-        </w:rPr>
-        <w:t>e</w:t>
-      </w:r>
-      <w:r>
-        <w:rPr>
-          <w:lang w:val="sv-SE"/>
-        </w:rPr>
-        <w:t xml:space="preserve">menteringen i applikationen beter sig i sin helhet som om den skulle köras på produktionsservern. Man brukar då pusha koden till sitt versionshanteringssystem. </w:t>
+        <w:t xml:space="preserve"> med en viss funktion som gått igenom de lokala testerna, vill man gärna se hur implementeringen i applikationen beter sig i sin helhet som om den skulle köras på produktionsservern. Man brukar då pusha koden till sitt versionshanteringssystem. </w:t>
       </w:r>
       <w:r>
         <w:rPr>
@@ -3957,19 +3757,7 @@
         <w:rPr>
           <w:lang w:val="sv-SE"/>
         </w:rPr>
-        <w:t>släpps för pr</w:t>
-      </w:r>
-      <w:r>
-        <w:rPr>
-          <w:lang w:val="sv-SE"/>
-        </w:rPr>
-        <w:t>o</w:t>
-      </w:r>
-      <w:r>
-        <w:rPr>
-          <w:lang w:val="sv-SE"/>
-        </w:rPr>
-        <w:t xml:space="preserve">duktion. </w:t>
+        <w:t xml:space="preserve">släpps för produktion. </w:t>
       </w:r>
     </w:p>
     <w:p>
@@ -4023,7 +3811,31 @@
         <w:rPr>
           <w:lang w:val="sv-SE"/>
         </w:rPr>
-        <w:t xml:space="preserve"> Då varje mä</w:t>
+        <w:t xml:space="preserve"> Då varje människa vill befinna sig i en så hälsosam omgivning som möjligt för att kunna leva, njuta och förlänga sina dagar, på samma sätt förhåller det sig inom mjukvaruvär</w:t>
+      </w:r>
+      <w:r>
+        <w:rPr>
+          <w:lang w:val="sv-SE"/>
+        </w:rPr>
+        <w:t>l</w:t>
+      </w:r>
+      <w:r>
+        <w:rPr>
+          <w:lang w:val="sv-SE"/>
+        </w:rPr>
+        <w:t>den. Det räcker inte att bara slänga upp en färdig applika</w:t>
+      </w:r>
+      <w:r>
+        <w:rPr>
+          <w:lang w:val="sv-SE"/>
+        </w:rPr>
+        <w:t>t</w:t>
+      </w:r>
+      <w:r>
+        <w:rPr>
+          <w:lang w:val="sv-SE"/>
+        </w:rPr>
+        <w:t>ion och överlåta åt slumpen vad som händer med den. Det gäller att förstå sig på applikationen i den miljö den befi</w:t>
       </w:r>
       <w:r>
         <w:rPr>
@@ -4035,55 +3847,7 @@
         <w:rPr>
           <w:lang w:val="sv-SE"/>
         </w:rPr>
-        <w:t>niska vill befinna sig i en så hälsosam omgivning som möjligt för att kunna leva, njuta och förlänga sina dagar, på samma sätt förhåller det sig inom mjukvaruvär</w:t>
-      </w:r>
-      <w:r>
-        <w:rPr>
-          <w:lang w:val="sv-SE"/>
-        </w:rPr>
-        <w:t>l</w:t>
-      </w:r>
-      <w:r>
-        <w:rPr>
-          <w:lang w:val="sv-SE"/>
-        </w:rPr>
-        <w:t>den. Det räcker inte att bara slänga upp en färdig applika</w:t>
-      </w:r>
-      <w:r>
-        <w:rPr>
-          <w:lang w:val="sv-SE"/>
-        </w:rPr>
-        <w:t>t</w:t>
-      </w:r>
-      <w:r>
-        <w:rPr>
-          <w:lang w:val="sv-SE"/>
-        </w:rPr>
-        <w:t>ion och överlåta åt slumpen vad som händer med den. Det gäller att förstå sig på applikationen i den miljö den befi</w:t>
-      </w:r>
-      <w:r>
-        <w:rPr>
-          <w:lang w:val="sv-SE"/>
-        </w:rPr>
-        <w:t>n</w:t>
-      </w:r>
-      <w:r>
-        <w:rPr>
-          <w:lang w:val="sv-SE"/>
-        </w:rPr>
-        <w:t>ner sig i för att kunna förlänga dess kval</w:t>
-      </w:r>
-      <w:r>
-        <w:rPr>
-          <w:lang w:val="sv-SE"/>
-        </w:rPr>
-        <w:t>i</w:t>
-      </w:r>
-      <w:r>
-        <w:rPr>
-          <w:lang w:val="sv-SE"/>
-        </w:rPr>
-        <w:t>tet och livstid, med andra ord, dess uppetid.</w:t>
+        <w:t>ner sig i för att kunna förlänga dess kvalitet och livstid, med andra ord, dess uppetid.</w:t>
       </w:r>
     </w:p>
     <w:p>
@@ -4259,19 +4023,7 @@
         <w:rPr>
           <w:lang w:val="sv-SE"/>
         </w:rPr>
-        <w:t>Co</w:t>
-      </w:r>
-      <w:r>
-        <w:rPr>
-          <w:lang w:val="sv-SE"/>
-        </w:rPr>
-        <w:t>n</w:t>
-      </w:r>
-      <w:r>
-        <w:rPr>
-          <w:lang w:val="sv-SE"/>
-        </w:rPr>
-        <w:t>figuration</w:t>
+        <w:t>Configuration</w:t>
       </w:r>
       <w:proofErr w:type="spellEnd"/>
       <w:r>
@@ -4330,19 +4082,7 @@
         <w:rPr>
           <w:lang w:val="sv-SE"/>
         </w:rPr>
-        <w:t xml:space="preserve"> Mach</w:t>
-      </w:r>
-      <w:r>
-        <w:rPr>
-          <w:lang w:val="sv-SE"/>
-        </w:rPr>
-        <w:t>i</w:t>
-      </w:r>
-      <w:r>
-        <w:rPr>
-          <w:lang w:val="sv-SE"/>
-        </w:rPr>
-        <w:t xml:space="preserve">nes på företaget eller bland de digitala molnen, som </w:t>
+        <w:t xml:space="preserve"> Machines på företaget eller bland de digitala molnen, som </w:t>
       </w:r>
       <w:proofErr w:type="spellStart"/>
       <w:r>
@@ -4508,19 +4248,7 @@
         <w:rPr>
           <w:lang w:val="sv-SE"/>
         </w:rPr>
-        <w:t>monit</w:t>
-      </w:r>
-      <w:r>
-        <w:rPr>
-          <w:lang w:val="sv-SE"/>
-        </w:rPr>
-        <w:t>o</w:t>
-      </w:r>
-      <w:r>
-        <w:rPr>
-          <w:lang w:val="sv-SE"/>
-        </w:rPr>
-        <w:t>ring</w:t>
+        <w:t>monitoring</w:t>
       </w:r>
       <w:proofErr w:type="spellEnd"/>
       <w:r>
@@ -4707,7 +4435,13 @@
         <w:rPr>
           <w:lang w:val="sv-SE"/>
         </w:rPr>
-        <w:t xml:space="preserve">” [10] och </w:t>
+        <w:t>”</w:t>
+      </w:r>
+      <w:r>
+        <w:rPr>
+          <w:lang w:val="sv-SE"/>
+        </w:rPr>
+        <w:t xml:space="preserve"> och </w:t>
       </w:r>
       <w:proofErr w:type="spellStart"/>
       <w:r>
@@ -4747,19 +4481,7 @@
         <w:rPr>
           <w:lang w:val="sv-SE"/>
         </w:rPr>
-        <w:t>fer och di</w:t>
-      </w:r>
-      <w:r>
-        <w:rPr>
-          <w:lang w:val="sv-SE"/>
-        </w:rPr>
-        <w:t>a</w:t>
-      </w:r>
-      <w:r>
-        <w:rPr>
-          <w:lang w:val="sv-SE"/>
-        </w:rPr>
-        <w:t>gram[10].</w:t>
+        <w:t>fer och diagram[10].</w:t>
       </w:r>
     </w:p>
     <w:p>
@@ -4812,6 +4534,12 @@
         <w:rPr>
           <w:lang w:val="sv-SE"/>
         </w:rPr>
+        <w:t>”</w:t>
+      </w:r>
+      <w:r>
+        <w:rPr>
+          <w:lang w:val="sv-SE"/>
+        </w:rPr>
         <w:t xml:space="preserve">Software </w:t>
       </w:r>
       <w:proofErr w:type="spellStart"/>
@@ -4840,7 +4568,19 @@
         <w:rPr>
           <w:lang w:val="sv-SE"/>
         </w:rPr>
-        <w:t xml:space="preserve"> (SDLC)) av applikationerna på de olika servrarna bemöts genom ”</w:t>
+        <w:t xml:space="preserve"> (SDLC)</w:t>
+      </w:r>
+      <w:r>
+        <w:rPr>
+          <w:lang w:val="sv-SE"/>
+        </w:rPr>
+        <w:t>”</w:t>
+      </w:r>
+      <w:r>
+        <w:rPr>
+          <w:lang w:val="sv-SE"/>
+        </w:rPr>
+        <w:t>) av applikationerna på de olika servrarna bemöts genom ”</w:t>
       </w:r>
       <w:r>
         <w:rPr>
@@ -4926,13 +4666,7 @@
         <w:rPr>
           <w:lang w:val="sv-SE"/>
         </w:rPr>
-        <w:t>i</w:t>
-      </w:r>
-      <w:r>
-        <w:rPr>
-          <w:lang w:val="sv-SE"/>
-        </w:rPr>
-        <w:t xml:space="preserve">solerade ifrån operativsystemet </w:t>
+        <w:t xml:space="preserve">isolerade ifrån operativsystemet </w:t>
       </w:r>
       <w:r>
         <w:rPr>
@@ -5012,7 +4746,21 @@
         <w:rPr>
           <w:lang w:val="sv-SE"/>
         </w:rPr>
-        <w:t xml:space="preserve"> är Kubernetes (K8s). </w:t>
+        <w:t xml:space="preserve"> är </w:t>
+      </w:r>
+      <w:proofErr w:type="spellStart"/>
+      <w:r>
+        <w:rPr>
+          <w:lang w:val="sv-SE"/>
+        </w:rPr>
+        <w:t>Kubernetes</w:t>
+      </w:r>
+      <w:proofErr w:type="spellEnd"/>
+      <w:r>
+        <w:rPr>
+          <w:lang w:val="sv-SE"/>
+        </w:rPr>
+        <w:t xml:space="preserve"> (K8s). </w:t>
       </w:r>
       <w:proofErr w:type="gramStart"/>
       <w:r>
@@ -5294,37 +5042,13 @@
         <w:rPr>
           <w:lang w:val="sv-SE"/>
         </w:rPr>
-        <w:t>got slag, som man inte planerat, så har man en postmortem (unde</w:t>
-      </w:r>
-      <w:r>
-        <w:rPr>
-          <w:lang w:val="sv-SE"/>
-        </w:rPr>
-        <w:t>r</w:t>
-      </w:r>
-      <w:r>
-        <w:rPr>
-          <w:lang w:val="sv-SE"/>
-        </w:rPr>
-        <w:t xml:space="preserve">sökande) diskussion när det händer. Meningen är att </w:t>
-      </w:r>
-      <w:r>
-        <w:rPr>
-          <w:lang w:val="sv-SE"/>
-        </w:rPr>
-        <w:t>lära sig genom att man går igenom saker över vad som hände; man låter personer inblandade i incidenten ge sin förklaring och man försöker åtgärda dessa incidenter för att öka säkerheten och undvika liknande fel fram</w:t>
-      </w:r>
-      <w:r>
-        <w:rPr>
-          <w:lang w:val="sv-SE"/>
-        </w:rPr>
-        <w:t>ö</w:t>
-      </w:r>
-      <w:r>
-        <w:rPr>
-          <w:lang w:val="sv-SE"/>
-        </w:rPr>
-        <w:t>ver.</w:t>
+        <w:t xml:space="preserve">got slag, som man inte planerat, så har man en postmortem (undersökande) diskussion när det händer. Meningen är att </w:t>
+      </w:r>
+      <w:r>
+        <w:rPr>
+          <w:lang w:val="sv-SE"/>
+        </w:rPr>
+        <w:t>lära sig genom att man går igenom saker över vad som hände; man låter personer inblandade i incidenten ge sin förklaring och man försöker åtgärda dessa incidenter för att öka säkerheten och undvika liknande fel framöver.</w:t>
       </w:r>
     </w:p>
     <w:p>
@@ -5483,19 +5207,7 @@
         <w:rPr>
           <w:lang w:val="sv-SE"/>
         </w:rPr>
-        <w:t>d</w:t>
-      </w:r>
-      <w:r>
-        <w:rPr>
-          <w:lang w:val="sv-SE"/>
-        </w:rPr>
-        <w:t>e</w:t>
-      </w:r>
-      <w:r>
-        <w:rPr>
-          <w:lang w:val="sv-SE"/>
-        </w:rPr>
-        <w:t>vops</w:t>
+        <w:t>devops</w:t>
       </w:r>
       <w:proofErr w:type="spellEnd"/>
       <w:r>
@@ -5570,19 +5282,7 @@
         <w:rPr>
           <w:lang w:val="sv-SE"/>
         </w:rPr>
-        <w:t>. Det handlar om att effektivisera sitt arbetssätt så mycket som möjligt, detta sker oftast genom aut</w:t>
-      </w:r>
-      <w:r>
-        <w:rPr>
-          <w:lang w:val="sv-SE"/>
-        </w:rPr>
-        <w:t>o</w:t>
-      </w:r>
-      <w:r>
-        <w:rPr>
-          <w:lang w:val="sv-SE"/>
-        </w:rPr>
-        <w:t>matisering och feedback</w:t>
+        <w:t>. Det handlar om att effektivisera sitt arbetssätt så mycket som möjligt, detta sker oftast genom automatisering och feedback</w:t>
       </w:r>
       <w:r>
         <w:rPr>
@@ -5938,19 +5638,7 @@
           <w:lang w:val="sv-SE"/>
         </w:rPr>
         <w:lastRenderedPageBreak/>
-        <w:t>konce</w:t>
-      </w:r>
-      <w:r>
-        <w:rPr>
-          <w:lang w:val="sv-SE"/>
-        </w:rPr>
-        <w:t>n</w:t>
-      </w:r>
-      <w:r>
-        <w:rPr>
-          <w:lang w:val="sv-SE"/>
-        </w:rPr>
-        <w:t xml:space="preserve">trerar man sig på att leverera små </w:t>
+        <w:t xml:space="preserve">koncentrerar man sig på att leverera små </w:t>
       </w:r>
       <w:proofErr w:type="spellStart"/>
       <w:r>
@@ -6079,19 +5767,7 @@
         <w:rPr>
           <w:lang w:val="sv-SE"/>
         </w:rPr>
-        <w:t>back återskapas. Detta sker för att undvika samma problem i framt</w:t>
-      </w:r>
-      <w:r>
-        <w:rPr>
-          <w:lang w:val="sv-SE"/>
-        </w:rPr>
-        <w:t>i</w:t>
-      </w:r>
-      <w:r>
-        <w:rPr>
-          <w:lang w:val="sv-SE"/>
-        </w:rPr>
-        <w:t>den</w:t>
+        <w:t>back återskapas. Detta sker för att undvika samma problem i framtiden</w:t>
       </w:r>
       <w:r>
         <w:rPr>
@@ -6180,19 +5856,7 @@
         <w:rPr>
           <w:lang w:val="sv-SE"/>
         </w:rPr>
-        <w:t>genom dess kultur öppnar upp en disciplinerad och vetenskaplig väg för experiment och riskt</w:t>
-      </w:r>
-      <w:r>
-        <w:rPr>
-          <w:lang w:val="sv-SE"/>
-        </w:rPr>
-        <w:t>a</w:t>
-      </w:r>
-      <w:r>
-        <w:rPr>
-          <w:lang w:val="sv-SE"/>
-        </w:rPr>
-        <w:t>gande</w:t>
+        <w:t>genom dess kultur öppnar upp en disciplinerad och vetenskaplig väg för experiment och risktagande</w:t>
       </w:r>
       <w:r>
         <w:rPr>
@@ -6210,31 +5874,7 @@
         <w:rPr>
           <w:lang w:val="sv-SE"/>
         </w:rPr>
-        <w:t xml:space="preserve"> (Organisatoriskt lärande är en process där en organisatio</w:t>
-      </w:r>
-      <w:r>
-        <w:rPr>
-          <w:lang w:val="sv-SE"/>
-        </w:rPr>
-        <w:t>n</w:t>
-      </w:r>
-      <w:r>
-        <w:rPr>
-          <w:lang w:val="sv-SE"/>
-        </w:rPr>
-        <w:t xml:space="preserve"> förbättrar sig själv genom att använda den erfarenhet den samlat på sig för att skapa kunskap. Denna kunskap sprids inom denna organisa</w:t>
-      </w:r>
-      <w:r>
-        <w:rPr>
-          <w:lang w:val="sv-SE"/>
-        </w:rPr>
-        <w:t>t</w:t>
-      </w:r>
-      <w:r>
-        <w:rPr>
-          <w:lang w:val="sv-SE"/>
-        </w:rPr>
-        <w:t>ion</w:t>
+        <w:t xml:space="preserve"> (Organisatoriskt lärande är en process där en organisation förbättrar sig själv genom att använda den erfarenhet den samlat på sig för att skapa kunskap. Denna kunskap sprids inom denna organisation</w:t>
       </w:r>
       <w:r>
         <w:rPr>
@@ -6291,19 +5931,7 @@
         <w:rPr>
           <w:lang w:val="sv-SE"/>
         </w:rPr>
-        <w:t>ment som hjälper föret</w:t>
-      </w:r>
-      <w:r>
-        <w:rPr>
-          <w:lang w:val="sv-SE"/>
-        </w:rPr>
-        <w:t>a</w:t>
-      </w:r>
-      <w:r>
-        <w:rPr>
-          <w:lang w:val="sv-SE"/>
-        </w:rPr>
-        <w:t>get/organisationen lära sig snabbare jämfört med deras konkurrenter</w:t>
+        <w:t>ment som hjälper företaget/organisationen lära sig snabbare jämfört med deras konkurrenter</w:t>
       </w:r>
       <w:r>
         <w:rPr>
@@ -6396,7 +6024,25 @@
         <w:rPr>
           <w:lang w:val="sv-SE"/>
         </w:rPr>
-        <w:t xml:space="preserve"> är heller inte en e</w:t>
+        <w:t xml:space="preserve"> är heller inte en enkel sak man gör över en kort period. Man behöver tänka på att bygga om sina applikationer. Nya verktyg tillkommer man måste lära sig hantera. Kanske behöver man bygga om teamet och anställa nya medlemmar</w:t>
+      </w:r>
+      <w:r>
+        <w:rPr>
+          <w:lang w:val="sv-SE"/>
+        </w:rPr>
+        <w:t>[15]</w:t>
+      </w:r>
+      <w:r>
+        <w:rPr>
+          <w:lang w:val="sv-SE"/>
+        </w:rPr>
+        <w:t>?</w:t>
+      </w:r>
+      <w:r>
+        <w:rPr>
+          <w:lang w:val="sv-SE"/>
+        </w:rPr>
+        <w:t xml:space="preserve"> Man skulle kunna samma</w:t>
       </w:r>
       <w:r>
         <w:rPr>
@@ -6408,61 +6054,7 @@
         <w:rPr>
           <w:lang w:val="sv-SE"/>
         </w:rPr>
-        <w:t>kel sak man gör över en kort period. Man behöver tänka på att bygga om sina applikationer. Nya verktyg tillkommer man måste lära sig ha</w:t>
-      </w:r>
-      <w:r>
-        <w:rPr>
-          <w:lang w:val="sv-SE"/>
-        </w:rPr>
-        <w:t>n</w:t>
-      </w:r>
-      <w:r>
-        <w:rPr>
-          <w:lang w:val="sv-SE"/>
-        </w:rPr>
-        <w:t>tera. Kanske behöver man bygga om teamet och anställa nya medlemmar</w:t>
-      </w:r>
-      <w:r>
-        <w:rPr>
-          <w:lang w:val="sv-SE"/>
-        </w:rPr>
-        <w:t>[15]</w:t>
-      </w:r>
-      <w:r>
-        <w:rPr>
-          <w:lang w:val="sv-SE"/>
-        </w:rPr>
-        <w:t>?</w:t>
-      </w:r>
-      <w:r>
-        <w:rPr>
-          <w:lang w:val="sv-SE"/>
-        </w:rPr>
-        <w:t xml:space="preserve"> Man skulle kunna samma</w:t>
-      </w:r>
-      <w:r>
-        <w:rPr>
-          <w:lang w:val="sv-SE"/>
-        </w:rPr>
-        <w:t>n</w:t>
-      </w:r>
-      <w:r>
-        <w:rPr>
-          <w:lang w:val="sv-SE"/>
-        </w:rPr>
-        <w:t>fatta nackdelarna inom vissa utm</w:t>
-      </w:r>
-      <w:r>
-        <w:rPr>
-          <w:lang w:val="sv-SE"/>
-        </w:rPr>
-        <w:t>a</w:t>
-      </w:r>
-      <w:r>
-        <w:rPr>
-          <w:lang w:val="sv-SE"/>
-        </w:rPr>
-        <w:t>ningar att ha i åtanken.</w:t>
+        <w:t>fatta nackdelarna inom vissa utmaningar att ha i åtanken.</w:t>
       </w:r>
     </w:p>
     <w:p>
@@ -6725,7 +6317,21 @@
         <w:rPr>
           <w:lang w:val="sv-SE"/>
         </w:rPr>
-        <w:t>i USA, ”</w:t>
+        <w:t>i USA,</w:t>
+      </w:r>
+      <w:r>
+        <w:rPr>
+          <w:lang w:val="sv-SE"/>
+        </w:rPr>
+        <w:t xml:space="preserve"> så skriver dem</w:t>
+      </w:r>
+      <w:bookmarkStart w:id="0" w:name="_GoBack"/>
+      <w:bookmarkEnd w:id="0"/>
+      <w:r>
+        <w:rPr>
+          <w:lang w:val="sv-SE"/>
+        </w:rPr>
+        <w:t xml:space="preserve"> ”</w:t>
       </w:r>
       <w:proofErr w:type="spellStart"/>
       <w:r>
@@ -6739,19 +6345,7 @@
         <w:rPr>
           <w:lang w:val="sv-SE"/>
         </w:rPr>
-        <w:t xml:space="preserve"> sp</w:t>
-      </w:r>
-      <w:r>
-        <w:rPr>
-          <w:lang w:val="sv-SE"/>
-        </w:rPr>
-        <w:t>e</w:t>
-      </w:r>
-      <w:r>
-        <w:rPr>
-          <w:lang w:val="sv-SE"/>
-        </w:rPr>
-        <w:t xml:space="preserve">cialists </w:t>
+        <w:t xml:space="preserve"> specialists </w:t>
       </w:r>
       <w:proofErr w:type="spellStart"/>
       <w:r>
@@ -6772,7 +6366,19 @@
         <w:rPr>
           <w:lang w:val="sv-SE"/>
         </w:rPr>
-        <w:t>experience</w:t>
+        <w:t>exper</w:t>
+      </w:r>
+      <w:r>
+        <w:rPr>
+          <w:lang w:val="sv-SE"/>
+        </w:rPr>
+        <w:t>i</w:t>
+      </w:r>
+      <w:r>
+        <w:rPr>
+          <w:lang w:val="sv-SE"/>
+        </w:rPr>
+        <w:t>ence</w:t>
       </w:r>
       <w:proofErr w:type="spellEnd"/>
       <w:r>
@@ -6827,7 +6433,21 @@
         <w:rPr>
           <w:lang w:val="en-US"/>
         </w:rPr>
-        <w:t>Most specialists in the field have 1-4 years of exper</w:t>
+        <w:t xml:space="preserve">Most specialists in the field have 1-4 years of experience, according to </w:t>
+      </w:r>
+      <w:proofErr w:type="spellStart"/>
+      <w:r>
+        <w:rPr>
+          <w:lang w:val="en-US"/>
+        </w:rPr>
+        <w:t>Payscale</w:t>
+      </w:r>
+      <w:proofErr w:type="spellEnd"/>
+      <w:r>
+        <w:rPr>
+          <w:lang w:val="en-US"/>
+        </w:rPr>
+        <w:t>. That is why DevOps engineer positions are among the top most diff</w:t>
       </w:r>
       <w:r>
         <w:rPr>
@@ -6839,33 +6459,7 @@
         <w:rPr>
           <w:lang w:val="en-US"/>
         </w:rPr>
-        <w:t xml:space="preserve">ence, according to </w:t>
-      </w:r>
-      <w:proofErr w:type="spellStart"/>
-      <w:r>
-        <w:rPr>
-          <w:lang w:val="en-US"/>
-        </w:rPr>
-        <w:t>Pa</w:t>
-      </w:r>
-      <w:r>
-        <w:rPr>
-          <w:lang w:val="en-US"/>
-        </w:rPr>
-        <w:t>y</w:t>
-      </w:r>
-      <w:r>
-        <w:rPr>
-          <w:lang w:val="en-US"/>
-        </w:rPr>
-        <w:t>scale</w:t>
-      </w:r>
-      <w:proofErr w:type="spellEnd"/>
-      <w:r>
-        <w:rPr>
-          <w:lang w:val="en-US"/>
-        </w:rPr>
-        <w:t>. That is why DevOps engineer positions are among the top most difficult jobs to fill.</w:t>
+        <w:t>cult jobs to fill.</w:t>
       </w:r>
       <w:r>
         <w:rPr>
@@ -7058,19 +6652,7 @@
         <w:rPr>
           <w:lang w:val="en-US"/>
         </w:rPr>
-        <w:t>hä</w:t>
-      </w:r>
-      <w:r>
-        <w:rPr>
-          <w:lang w:val="en-US"/>
-        </w:rPr>
-        <w:t>m</w:t>
-      </w:r>
-      <w:r>
-        <w:rPr>
-          <w:lang w:val="en-US"/>
-        </w:rPr>
-        <w:t>tad</w:t>
+        <w:t>hämtad</w:t>
       </w:r>
       <w:proofErr w:type="spellEnd"/>
       <w:r>
@@ -8415,94 +7997,79 @@
         <w:ind w:firstLine="0"/>
         <w:jc w:val="left"/>
         <w:rPr>
-          <w:lang w:val="sv-SE"/>
-        </w:rPr>
-      </w:pPr>
-      <w:r>
-        <w:rPr>
-          <w:lang w:val="sv-SE"/>
+          <w:lang w:val="en-US"/>
+        </w:rPr>
+      </w:pPr>
+      <w:r>
+        <w:rPr>
+          <w:lang w:val="en-US"/>
         </w:rPr>
         <w:t>[</w:t>
       </w:r>
       <w:r>
         <w:rPr>
-          <w:lang w:val="sv-SE"/>
+          <w:lang w:val="en-US"/>
         </w:rPr>
         <w:t>16</w:t>
       </w:r>
       <w:r>
         <w:rPr>
-          <w:lang w:val="sv-SE"/>
+          <w:lang w:val="en-US"/>
         </w:rPr>
         <w:t xml:space="preserve">] </w:t>
       </w:r>
       <w:proofErr w:type="spellStart"/>
       <w:r>
         <w:rPr>
-          <w:lang w:val="sv-SE"/>
+          <w:lang w:val="en-US"/>
         </w:rPr>
         <w:t>Valamis</w:t>
       </w:r>
       <w:proofErr w:type="spellEnd"/>
       <w:r>
         <w:rPr>
-          <w:lang w:val="sv-SE"/>
+          <w:lang w:val="en-US"/>
         </w:rPr>
         <w:t xml:space="preserve">, </w:t>
       </w:r>
-      <w:proofErr w:type="spellStart"/>
       <w:r>
         <w:rPr>
           <w:i/>
-          <w:lang w:val="sv-SE"/>
-        </w:rPr>
-        <w:t>Organizational</w:t>
-      </w:r>
-      <w:proofErr w:type="spellEnd"/>
-      <w:r>
-        <w:rPr>
-          <w:i/>
-          <w:lang w:val="sv-SE"/>
-        </w:rPr>
-        <w:t xml:space="preserve"> Learning</w:t>
-      </w:r>
-      <w:r>
-        <w:rPr>
-          <w:lang w:val="sv-SE"/>
-        </w:rPr>
-        <w:t xml:space="preserve">, </w:t>
-      </w:r>
-      <w:r>
-        <w:rPr>
-          <w:lang w:val="sv-SE"/>
-        </w:rPr>
-        <w:t>(</w:t>
-      </w:r>
-      <w:r>
-        <w:rPr>
-          <w:lang w:val="sv-SE"/>
-        </w:rPr>
-        <w:t>https</w:t>
-      </w:r>
-      <w:proofErr w:type="gramStart"/>
-      <w:r>
-        <w:rPr>
-          <w:lang w:val="sv-SE"/>
-        </w:rPr>
-        <w:t>://</w:t>
-      </w:r>
-      <w:proofErr w:type="gramEnd"/>
-      <w:r>
-        <w:rPr>
-          <w:lang w:val="sv-SE"/>
-        </w:rPr>
-        <w:t>www.valamis.com/hub/organizational-learning</w:t>
-      </w:r>
-      <w:r>
-        <w:rPr>
-          <w:lang w:val="sv-SE"/>
-        </w:rPr>
-        <w:t>), hämtad 2020.</w:t>
+          <w:lang w:val="en-US"/>
+        </w:rPr>
+        <w:t>Organizational Learning</w:t>
+      </w:r>
+      <w:r>
+        <w:rPr>
+          <w:lang w:val="en-US"/>
+        </w:rPr>
+        <w:t>, (</w:t>
+      </w:r>
+      <w:r>
+        <w:rPr>
+          <w:lang w:val="en-US"/>
+        </w:rPr>
+        <w:t>https://www.valamis.com/hub/organizational-learning</w:t>
+      </w:r>
+      <w:r>
+        <w:rPr>
+          <w:lang w:val="en-US"/>
+        </w:rPr>
+        <w:t xml:space="preserve">), </w:t>
+      </w:r>
+      <w:proofErr w:type="spellStart"/>
+      <w:r>
+        <w:rPr>
+          <w:lang w:val="en-US"/>
+        </w:rPr>
+        <w:t>hämtad</w:t>
+      </w:r>
+      <w:proofErr w:type="spellEnd"/>
+      <w:r>
+        <w:rPr>
+          <w:lang w:val="en-US"/>
+        </w:rPr>
+        <w:t xml:space="preserve"> 2020.</w:t>
       </w:r>
     </w:p>
     <w:p>
@@ -8510,7 +8077,7 @@
         <w:ind w:firstLine="0"/>
         <w:jc w:val="left"/>
         <w:rPr>
-          <w:lang w:val="sv-SE"/>
+          <w:lang w:val="en-US"/>
         </w:rPr>
       </w:pPr>
     </w:p>
@@ -11911,7 +11478,7 @@
   <a:extraClrSchemeLst/>
   <a:extLst>
     <a:ext uri="{05A4C25C-085E-4340-85A3-A5531E510DB2}">
-      <thm15:themeFamily xmlns:thm15="http://schemas.microsoft.com/office/thememl/2012/main" xmlns="" name="Office Theme" id="{62F939B6-93AF-4DB8-9C6B-D6C7DFDC589F}" vid="{4A3C46E8-61CC-4603-A589-7422A47A8E4A}"/>
+      <thm15:themeFamily xmlns="" xmlns:thm15="http://schemas.microsoft.com/office/thememl/2012/main" name="Office Theme" id="{62F939B6-93AF-4DB8-9C6B-D6C7DFDC589F}" vid="{4A3C46E8-61CC-4603-A589-7422A47A8E4A}"/>
     </a:ext>
   </a:extLst>
 </a:theme>
@@ -11922,7 +11489,7 @@
 </file>
 
 <file path=customXml/itemProps1.xml><?xml version="1.0" encoding="utf-8"?>
-<ds:datastoreItem xmlns:ds="http://schemas.openxmlformats.org/officeDocument/2006/customXml" ds:itemID="{90A9D092-5E08-4C89-A98A-8AFA15B1EA81}">
+<ds:datastoreItem xmlns:ds="http://schemas.openxmlformats.org/officeDocument/2006/customXml" ds:itemID="{B068D085-1686-41A1-927A-104122E29204}">
   <ds:schemaRefs>
     <ds:schemaRef ds:uri="http://schemas.openxmlformats.org/officeDocument/2006/bibliography"/>
   </ds:schemaRefs>

</xml_diff>